<commit_message>
Have added more to handout
</commit_message>
<xml_diff>
--- a/Handouts/handout06.docx
+++ b/Handouts/handout06.docx
@@ -587,6 +587,17 @@
       </w:pPr>
       <w:r>
         <w:t xml:space="preserve">Sage is a tool available to you to help you through your time at Cardiff.</w:t>
+      </w:r>
+    </w:p>
+    <w:p>
+      <w:pPr>
+        <w:numPr>
+          <w:numId w:val="3"/>
+          <w:ilvl w:val="0"/>
+        </w:numPr>
+      </w:pPr>
+      <w:r>
+        <w:t xml:space="preserve">Sage allows you to share files with particular people (if you know their username) and also allows you to publish it.</w:t>
       </w:r>
     </w:p>
     <w:bookmarkStart w:id="sometimes-our-server-is-buggy" w:name="sometimes-our-server-is-buggy"/>

</xml_diff>